<commit_message>
about päivitys, vote.js alert, ostoskori tyhj.
</commit_message>
<xml_diff>
--- a/Dokumentit/Sprintti-memot/sprintti_5.docx
+++ b/Dokumentit/Sprintti-memot/sprintti_5.docx
@@ -7,7 +7,7 @@
         <w:t xml:space="preserve">Sprinttipalaveri viikko </w:t>
       </w:r>
       <w:r>
-        <w:t>4</w:t>
+        <w:t>5</w:t>
       </w:r>
       <w:r>
         <w:br/>
@@ -17,109 +17,98 @@
         <w:t xml:space="preserve">päivämäärä: </w:t>
       </w:r>
       <w:r>
-        <w:t>8.12</w:t>
+        <w:t>12.12.</w:t>
+      </w:r>
+      <w:r>
+        <w:t xml:space="preserve"> </w:t>
+      </w:r>
+      <w:r>
+        <w:br/>
+      </w:r>
+      <w:r>
+        <w:br/>
+        <w:t>Osallistujat: Niina Harju, Laura Savolainen, Laura Ahonen</w:t>
+      </w:r>
+      <w:r>
+        <w:br/>
+      </w:r>
+      <w:r>
+        <w:br/>
+        <w:t>Mitä tehtiin</w:t>
+      </w:r>
+      <w:r>
+        <w:t xml:space="preserve">: </w:t>
+      </w:r>
+      <w:r>
+        <w:t xml:space="preserve">Tällä viikolla </w:t>
+      </w:r>
+      <w:r>
+        <w:t>kolme</w:t>
+      </w:r>
+      <w:r>
+        <w:t xml:space="preserve"> tapaamista.</w:t>
+      </w:r>
+      <w:r>
+        <w:br/>
+      </w:r>
+      <w:r>
+        <w:br/>
+      </w:r>
+      <w:r>
+        <w:t xml:space="preserve"> </w:t>
+      </w:r>
+      <w:r>
+        <w:t>Admin sivu/ yhteys tietokantaan valmiiksi. Käytiin Villen ohjaustunnilla.</w:t>
+      </w:r>
+      <w:r>
+        <w:br/>
+        <w:t>Reiman kanssa kriisipalaveri kun ei saatu tilaustietoja tallennettua tietokantaan -&gt; palaverin jälkeen toimii!</w:t>
+      </w:r>
+      <w:r>
+        <w:br/>
+      </w:r>
+      <w:r>
+        <w:br/>
+        <w:t>-</w:t>
+      </w:r>
+      <w:r>
+        <w:t xml:space="preserve"> </w:t>
+      </w:r>
+      <w:r>
+        <w:t xml:space="preserve">Tämän </w:t>
+      </w:r>
+      <w:r>
+        <w:t>viikon tavoitteena oli saada projekt</w:t>
+      </w:r>
+      <w:r>
+        <w:t>i valmiiksi!</w:t>
+      </w:r>
+      <w:r>
+        <w:br/>
+      </w:r>
+      <w:r>
+        <w:t>- Poikkeamia</w:t>
+      </w:r>
+      <w:r>
+        <w:t xml:space="preserve"> ei </w:t>
+      </w:r>
+      <w:r>
+        <w:t>tällä kertaa ollut</w:t>
+      </w:r>
+      <w:r>
+        <w:br/>
+      </w:r>
+      <w:r>
+        <w:t xml:space="preserve">- Tiimin yhteistyö toimii edelleen </w:t>
+      </w:r>
+      <w:r>
+        <w:t>loistavasti</w:t>
       </w:r>
       <w:r>
         <w:t xml:space="preserve">. </w:t>
       </w:r>
       <w:r>
-        <w:br/>
-      </w:r>
-      <w:r>
-        <w:br/>
-        <w:t>Osallistujat: Niina Harju, Laura Savolainen, Laura Ahonen</w:t>
-      </w:r>
-      <w:r>
-        <w:br/>
-      </w:r>
-      <w:r>
-        <w:br/>
-        <w:t>Mitä tehtiin</w:t>
-      </w:r>
-      <w:r>
-        <w:t xml:space="preserve">: </w:t>
-      </w:r>
-      <w:r>
-        <w:t xml:space="preserve">Tällä viikolla </w:t>
-      </w:r>
-      <w:r>
-        <w:t>neljä</w:t>
-      </w:r>
-      <w:r>
-        <w:t xml:space="preserve"> tapaamista.</w:t>
-      </w:r>
-      <w:r>
-        <w:t xml:space="preserve"> Ulkoasu saatu suhteellisen valmiiksi. Poistettiin </w:t>
-      </w:r>
-      <w:proofErr w:type="spellStart"/>
-      <w:r>
-        <w:t>node</w:t>
-      </w:r>
-      <w:r>
-        <w:t>-</w:t>
-      </w:r>
-      <w:r>
-        <w:t>modulit</w:t>
-      </w:r>
-      <w:proofErr w:type="spellEnd"/>
-      <w:r>
-        <w:t xml:space="preserve"> </w:t>
-      </w:r>
-      <w:proofErr w:type="spellStart"/>
-      <w:r>
-        <w:t>githubista</w:t>
-      </w:r>
-      <w:proofErr w:type="spellEnd"/>
-      <w:r>
-        <w:t xml:space="preserve"> kun ne olivat sinne vahingossa päätyneet. Tietokantaa alettu rakentamaan.</w:t>
-      </w:r>
-      <w:r>
-        <w:t xml:space="preserve"> Tietokanta saatu myös toimimaan. Ulkoasu saatu valmiiksi, vielä pientä viilausta fonttikokoihin ja kuvien asetteluun tehdään lopuksi jos jää aikaa. </w:t>
-      </w:r>
-      <w:r>
-        <w:br/>
-      </w:r>
-      <w:r>
-        <w:br/>
-        <w:t>-</w:t>
-      </w:r>
-      <w:r>
-        <w:t xml:space="preserve"> </w:t>
-      </w:r>
-      <w:r>
-        <w:t xml:space="preserve">Tämän </w:t>
-      </w:r>
-      <w:r>
-        <w:t xml:space="preserve">viikon tavoitteena oli saada projektia mahdollisimman pitkälle eteenpäin ja ulkoasu valmiiksi. </w:t>
-      </w:r>
-      <w:r>
-        <w:br/>
-      </w:r>
-      <w:r>
-        <w:t>- Poikkeamia</w:t>
-      </w:r>
-      <w:r>
-        <w:t xml:space="preserve"> ei ollut</w:t>
-      </w:r>
-      <w:r>
-        <w:br/>
-      </w:r>
-      <w:r>
-        <w:t xml:space="preserve">- Tiimin yhteistyö toimii edelleen </w:t>
-      </w:r>
-      <w:r>
-        <w:t>loistavasti</w:t>
-      </w:r>
-      <w:r>
-        <w:t xml:space="preserve">. </w:t>
-      </w:r>
-      <w:proofErr w:type="spellStart"/>
-      <w:r>
-        <w:t>Taskeja</w:t>
-      </w:r>
-      <w:proofErr w:type="spellEnd"/>
-      <w:r>
-        <w:t xml:space="preserve"> jaetaan tasaisesti ja kaikki käyttävät aikaa proj</w:t>
+        <w:t>Taskeja jaetaan tasaisesti ja kaikki käyttävät aikaa proj</w:t>
       </w:r>
       <w:r>
         <w:t>ek</w:t>
@@ -153,22 +142,15 @@
       </w:r>
       <w:r>
         <w:br/>
-        <w:t>Mitä seuraava</w:t>
-      </w:r>
-      <w:r>
-        <w:t>ssa sprintissä:</w:t>
-      </w:r>
-      <w:r>
-        <w:br/>
-      </w:r>
-      <w:r>
-        <w:br/>
-      </w:r>
-      <w:r>
-        <w:t xml:space="preserve">Ostoskori toimimaan ja </w:t>
-      </w:r>
-      <w:r>
-        <w:t>ylläpito-osio ja tilauksen teko</w:t>
+      </w:r>
+      <w:r>
+        <w:t>Sunnuntaihin 17.12. mennessä kaikki tekevät omat toiminnallisuudet ja liittävät toimivina verkkokauppaan.</w:t>
+      </w:r>
+      <w:r>
+        <w:br/>
+      </w:r>
+      <w:r>
+        <w:t>Sunnuntaina kuvataan video ja tarkistetaan, että kaikki kunnossa</w:t>
       </w:r>
       <w:r>
         <w:br/>

</xml_diff>